<commit_message>
Adicionando Quiz já conectado na api e funcionando
</commit_message>
<xml_diff>
--- a/documentacao/toadopt.docx
+++ b/documentacao/toadopt.docx
@@ -720,25 +720,7 @@
           <w:sz w:val="24"/>
           <w:szCs w:val="24"/>
         </w:rPr>
-        <w:t xml:space="preserve"> as ONGS e protetores que fazem campanhas de adoção para </w:t>
-      </w:r>
-      <w:r>
-        <w:rPr>
-          <w:rFonts w:ascii="Barlow" w:hAnsi="Barlow" w:cs="Arial"/>
-          <w:color w:val="000000"/>
-          <w:sz w:val="24"/>
-          <w:szCs w:val="24"/>
-        </w:rPr>
-        <w:t>estreitar laços entre pessoas q</w:t>
-      </w:r>
-      <w:r>
-        <w:rPr>
-          <w:rFonts w:ascii="Barlow" w:hAnsi="Barlow" w:cs="Arial"/>
-          <w:color w:val="000000"/>
-          <w:sz w:val="24"/>
-          <w:szCs w:val="24"/>
-        </w:rPr>
-        <w:t>ue têm o sonho de adotar um pet.</w:t>
+        <w:t xml:space="preserve"> as ONGS e protetores que fazem campanhas de adoção para estreitar laços entre pessoas que têm o sonho de adotar um pet.</w:t>
       </w:r>
     </w:p>
     <w:p>
@@ -969,16 +951,27 @@
           <w:sz w:val="24"/>
           <w:szCs w:val="24"/>
         </w:rPr>
-        <w:t xml:space="preserve">Função </w:t>
-      </w:r>
-      <w:r>
-        <w:rPr>
-          <w:rFonts w:ascii="Barlow" w:hAnsi="Barlow" w:cs="Arial"/>
-          <w:color w:val="000000" w:themeColor="text1"/>
-          <w:sz w:val="24"/>
-          <w:szCs w:val="24"/>
-        </w:rPr>
-        <w:t>“Feedback” no site;</w:t>
+        <w:t>Função “</w:t>
+      </w:r>
+      <w:proofErr w:type="spellStart"/>
+      <w:r>
+        <w:rPr>
+          <w:rFonts w:ascii="Barlow" w:hAnsi="Barlow" w:cs="Arial"/>
+          <w:color w:val="000000" w:themeColor="text1"/>
+          <w:sz w:val="24"/>
+          <w:szCs w:val="24"/>
+        </w:rPr>
+        <w:t>Comentario</w:t>
+      </w:r>
+      <w:proofErr w:type="spellEnd"/>
+      <w:r>
+        <w:rPr>
+          <w:rFonts w:ascii="Barlow" w:hAnsi="Barlow" w:cs="Arial"/>
+          <w:color w:val="000000" w:themeColor="text1"/>
+          <w:sz w:val="24"/>
+          <w:szCs w:val="24"/>
+        </w:rPr>
+        <w:t>” no site;</w:t>
       </w:r>
     </w:p>
     <w:p>
@@ -1258,16 +1251,7 @@
           <w:szCs w:val="24"/>
         </w:rPr>
         <w:lastRenderedPageBreak/>
-        <w:t xml:space="preserve">Os usuários precisam ter </w:t>
-      </w:r>
-      <w:r>
-        <w:rPr>
-          <w:rFonts w:ascii="Barlow" w:hAnsi="Barlow" w:cs="Arial"/>
-          <w:color w:val="000000" w:themeColor="text1"/>
-          <w:sz w:val="24"/>
-          <w:szCs w:val="24"/>
-        </w:rPr>
-        <w:t>acesso a rede de internet;</w:t>
+        <w:t>Os usuários precisam ter acesso a rede de internet;</w:t>
       </w:r>
     </w:p>
     <w:p>
@@ -1285,161 +1269,151 @@
           <w:szCs w:val="24"/>
         </w:rPr>
       </w:pPr>
-    </w:p>
-    <w:p>
-      <w:pPr>
-        <w:rPr>
-          <w:rFonts w:ascii="Barlow" w:hAnsi="Barlow" w:cs="Arial"/>
-          <w:b/>
-          <w:sz w:val="24"/>
-          <w:szCs w:val="24"/>
-        </w:rPr>
-      </w:pPr>
-    </w:p>
-    <w:p>
-      <w:pPr>
-        <w:rPr>
-          <w:rFonts w:ascii="Barlow" w:hAnsi="Barlow" w:cs="Arial"/>
-          <w:b/>
-          <w:sz w:val="24"/>
-          <w:szCs w:val="24"/>
-        </w:rPr>
-      </w:pPr>
-      <w:r>
-        <w:rPr>
-          <w:rFonts w:ascii="Barlow" w:hAnsi="Barlow" w:cs="Arial"/>
-          <w:b/>
-          <w:sz w:val="24"/>
-          <w:szCs w:val="24"/>
-        </w:rPr>
-        <w:t>Ferramenta de gestão</w:t>
-      </w:r>
-    </w:p>
-    <w:p>
-      <w:pPr>
-        <w:rPr>
-          <w:rFonts w:ascii="Barlow" w:hAnsi="Barlow" w:cs="Arial"/>
-          <w:sz w:val="24"/>
-          <w:szCs w:val="24"/>
-        </w:rPr>
-      </w:pPr>
-      <w:proofErr w:type="spellStart"/>
-      <w:r>
-        <w:rPr>
-          <w:rFonts w:ascii="Barlow" w:hAnsi="Barlow" w:cs="Arial"/>
-          <w:sz w:val="24"/>
-          <w:szCs w:val="24"/>
-        </w:rPr>
-        <w:t>To</w:t>
-      </w:r>
-      <w:proofErr w:type="spellEnd"/>
-      <w:r>
-        <w:rPr>
-          <w:rFonts w:ascii="Barlow" w:hAnsi="Barlow" w:cs="Arial"/>
-          <w:sz w:val="24"/>
-          <w:szCs w:val="24"/>
-        </w:rPr>
-        <w:t xml:space="preserve"> </w:t>
-      </w:r>
-      <w:proofErr w:type="spellStart"/>
-      <w:r>
-        <w:rPr>
-          <w:rFonts w:ascii="Barlow" w:hAnsi="Barlow" w:cs="Arial"/>
-          <w:sz w:val="24"/>
-          <w:szCs w:val="24"/>
-        </w:rPr>
-        <w:t>Adopt</w:t>
-      </w:r>
-      <w:proofErr w:type="spellEnd"/>
-      <w:r>
-        <w:rPr>
-          <w:rFonts w:ascii="Barlow" w:hAnsi="Barlow" w:cs="Arial"/>
-          <w:sz w:val="24"/>
-          <w:szCs w:val="24"/>
-        </w:rPr>
-        <w:t xml:space="preserve"> </w:t>
-      </w:r>
-      <w:proofErr w:type="spellStart"/>
-      <w:r>
-        <w:rPr>
-          <w:rFonts w:ascii="Barlow" w:hAnsi="Barlow" w:cs="Arial"/>
-          <w:sz w:val="24"/>
-          <w:szCs w:val="24"/>
-        </w:rPr>
-        <w:t>ultilaza</w:t>
-      </w:r>
-      <w:proofErr w:type="spellEnd"/>
-      <w:r>
-        <w:rPr>
-          <w:rFonts w:ascii="Barlow" w:hAnsi="Barlow" w:cs="Arial"/>
-          <w:sz w:val="24"/>
-          <w:szCs w:val="24"/>
-        </w:rPr>
-        <w:t xml:space="preserve"> como ferramenta de gestão o </w:t>
-      </w:r>
-      <w:proofErr w:type="spellStart"/>
-      <w:r>
-        <w:rPr>
-          <w:rFonts w:ascii="Barlow" w:hAnsi="Barlow" w:cs="Arial"/>
-          <w:sz w:val="24"/>
-          <w:szCs w:val="24"/>
-        </w:rPr>
-        <w:t>trello</w:t>
-      </w:r>
-      <w:proofErr w:type="spellEnd"/>
-      <w:r>
-        <w:rPr>
-          <w:rFonts w:ascii="Barlow" w:hAnsi="Barlow" w:cs="Arial"/>
-          <w:sz w:val="24"/>
-          <w:szCs w:val="24"/>
-        </w:rPr>
-        <w:t xml:space="preserve">, que possibilita ao time o gerenciamento de qualquer tipo de tarefa, oferecendo listas, notificações, áreas de trabalho, quadro no estilo </w:t>
-      </w:r>
-      <w:proofErr w:type="spellStart"/>
-      <w:r>
-        <w:rPr>
-          <w:rFonts w:ascii="Barlow" w:hAnsi="Barlow" w:cs="Arial"/>
-          <w:sz w:val="24"/>
-          <w:szCs w:val="24"/>
-        </w:rPr>
-        <w:t>kanban</w:t>
-      </w:r>
-      <w:proofErr w:type="spellEnd"/>
-      <w:r>
-        <w:rPr>
-          <w:rFonts w:ascii="Barlow" w:hAnsi="Barlow" w:cs="Arial"/>
-          <w:sz w:val="24"/>
-          <w:szCs w:val="24"/>
-        </w:rPr>
-        <w:t xml:space="preserve">, </w:t>
-      </w:r>
-      <w:proofErr w:type="spellStart"/>
-      <w:r>
-        <w:rPr>
-          <w:rFonts w:ascii="Barlow" w:hAnsi="Barlow" w:cs="Arial"/>
-          <w:sz w:val="24"/>
-          <w:szCs w:val="24"/>
-        </w:rPr>
-        <w:t>powerups</w:t>
-      </w:r>
-      <w:proofErr w:type="spellEnd"/>
-      <w:r>
-        <w:rPr>
-          <w:rFonts w:ascii="Barlow" w:hAnsi="Barlow" w:cs="Arial"/>
-          <w:sz w:val="24"/>
-          <w:szCs w:val="24"/>
-        </w:rPr>
-        <w:t>, marco de concluído, status de andamento, assim</w:t>
-      </w:r>
       <w:bookmarkStart w:id="0" w:name="_GoBack"/>
       <w:bookmarkEnd w:id="0"/>
-      <w:r>
-        <w:rPr>
-          <w:rFonts w:ascii="Barlow" w:hAnsi="Barlow" w:cs="Arial"/>
-          <w:sz w:val="24"/>
-          <w:szCs w:val="24"/>
-        </w:rPr>
-        <w:t xml:space="preserve"> atendendo todas as necessidades da equipe e facilitando a nossa organização.</w:t>
+    </w:p>
+    <w:p>
+      <w:pPr>
+        <w:rPr>
+          <w:rFonts w:ascii="Barlow" w:hAnsi="Barlow" w:cs="Arial"/>
+          <w:b/>
+          <w:sz w:val="24"/>
+          <w:szCs w:val="24"/>
+        </w:rPr>
+      </w:pPr>
+    </w:p>
+    <w:p>
+      <w:pPr>
+        <w:rPr>
+          <w:rFonts w:ascii="Barlow" w:hAnsi="Barlow" w:cs="Arial"/>
+          <w:b/>
+          <w:sz w:val="24"/>
+          <w:szCs w:val="24"/>
+        </w:rPr>
+      </w:pPr>
+      <w:r>
+        <w:rPr>
+          <w:rFonts w:ascii="Barlow" w:hAnsi="Barlow" w:cs="Arial"/>
+          <w:b/>
+          <w:sz w:val="24"/>
+          <w:szCs w:val="24"/>
+        </w:rPr>
+        <w:t>Ferramenta de gestão</w:t>
+      </w:r>
+    </w:p>
+    <w:p>
+      <w:pPr>
+        <w:rPr>
+          <w:rFonts w:ascii="Barlow" w:hAnsi="Barlow" w:cs="Arial"/>
+          <w:sz w:val="24"/>
+          <w:szCs w:val="24"/>
+        </w:rPr>
+      </w:pPr>
+      <w:proofErr w:type="spellStart"/>
+      <w:r>
+        <w:rPr>
+          <w:rFonts w:ascii="Barlow" w:hAnsi="Barlow" w:cs="Arial"/>
+          <w:sz w:val="24"/>
+          <w:szCs w:val="24"/>
+        </w:rPr>
+        <w:t>To</w:t>
+      </w:r>
+      <w:proofErr w:type="spellEnd"/>
+      <w:r>
+        <w:rPr>
+          <w:rFonts w:ascii="Barlow" w:hAnsi="Barlow" w:cs="Arial"/>
+          <w:sz w:val="24"/>
+          <w:szCs w:val="24"/>
+        </w:rPr>
+        <w:t xml:space="preserve"> </w:t>
+      </w:r>
+      <w:proofErr w:type="spellStart"/>
+      <w:r>
+        <w:rPr>
+          <w:rFonts w:ascii="Barlow" w:hAnsi="Barlow" w:cs="Arial"/>
+          <w:sz w:val="24"/>
+          <w:szCs w:val="24"/>
+        </w:rPr>
+        <w:t>Adopt</w:t>
+      </w:r>
+      <w:proofErr w:type="spellEnd"/>
+      <w:r>
+        <w:rPr>
+          <w:rFonts w:ascii="Barlow" w:hAnsi="Barlow" w:cs="Arial"/>
+          <w:sz w:val="24"/>
+          <w:szCs w:val="24"/>
+        </w:rPr>
+        <w:t xml:space="preserve"> </w:t>
+      </w:r>
+      <w:r>
+        <w:rPr>
+          <w:rFonts w:ascii="Barlow" w:hAnsi="Barlow" w:cs="Arial"/>
+          <w:sz w:val="24"/>
+          <w:szCs w:val="24"/>
+        </w:rPr>
+        <w:t>utiliza</w:t>
+      </w:r>
+      <w:r>
+        <w:rPr>
+          <w:rFonts w:ascii="Barlow" w:hAnsi="Barlow" w:cs="Arial"/>
+          <w:sz w:val="24"/>
+          <w:szCs w:val="24"/>
+        </w:rPr>
+        <w:t xml:space="preserve"> como ferramenta de gestão o </w:t>
+      </w:r>
+      <w:proofErr w:type="spellStart"/>
+      <w:r>
+        <w:rPr>
+          <w:rFonts w:ascii="Barlow" w:hAnsi="Barlow" w:cs="Arial"/>
+          <w:sz w:val="24"/>
+          <w:szCs w:val="24"/>
+        </w:rPr>
+        <w:t>trello</w:t>
+      </w:r>
+      <w:proofErr w:type="spellEnd"/>
+      <w:r>
+        <w:rPr>
+          <w:rFonts w:ascii="Barlow" w:hAnsi="Barlow" w:cs="Arial"/>
+          <w:sz w:val="24"/>
+          <w:szCs w:val="24"/>
+        </w:rPr>
+        <w:t xml:space="preserve">, que possibilita ao time o gerenciamento de qualquer tipo de tarefa, oferecendo listas, notificações, áreas de trabalho, quadro no estilo </w:t>
+      </w:r>
+      <w:proofErr w:type="spellStart"/>
+      <w:r>
+        <w:rPr>
+          <w:rFonts w:ascii="Barlow" w:hAnsi="Barlow" w:cs="Arial"/>
+          <w:sz w:val="24"/>
+          <w:szCs w:val="24"/>
+        </w:rPr>
+        <w:t>kanban</w:t>
+      </w:r>
+      <w:proofErr w:type="spellEnd"/>
+      <w:r>
+        <w:rPr>
+          <w:rFonts w:ascii="Barlow" w:hAnsi="Barlow" w:cs="Arial"/>
+          <w:sz w:val="24"/>
+          <w:szCs w:val="24"/>
+        </w:rPr>
+        <w:t xml:space="preserve">, </w:t>
+      </w:r>
+      <w:proofErr w:type="spellStart"/>
+      <w:r>
+        <w:rPr>
+          <w:rFonts w:ascii="Barlow" w:hAnsi="Barlow" w:cs="Arial"/>
+          <w:sz w:val="24"/>
+          <w:szCs w:val="24"/>
+        </w:rPr>
+        <w:t>powerups</w:t>
+      </w:r>
+      <w:proofErr w:type="spellEnd"/>
+      <w:r>
+        <w:rPr>
+          <w:rFonts w:ascii="Barlow" w:hAnsi="Barlow" w:cs="Arial"/>
+          <w:sz w:val="24"/>
+          <w:szCs w:val="24"/>
+        </w:rPr>
+        <w:t>, marco de concluído, status de andamento, assim atendendo todas as necessidades da equipe e facilitando a nossa organização.</w:t>
       </w:r>
     </w:p>
     <w:p>

</xml_diff>

<commit_message>
Alteração no modal na pagina adote e documentação
</commit_message>
<xml_diff>
--- a/documentacao/toadopt.docx
+++ b/documentacao/toadopt.docx
@@ -11,16 +11,71 @@
           <w:szCs w:val="24"/>
         </w:rPr>
       </w:pPr>
-    </w:p>
-    <w:p>
-      <w:pPr>
+      <w:r>
         <w:rPr>
           <w:rFonts w:ascii="Arial" w:hAnsi="Arial" w:cs="Arial"/>
           <w:b/>
-          <w:sz w:val="24"/>
-          <w:szCs w:val="24"/>
-        </w:rPr>
-      </w:pPr>
+          <w:noProof/>
+          <w:sz w:val="24"/>
+          <w:szCs w:val="24"/>
+          <w:lang w:eastAsia="pt-BR"/>
+        </w:rPr>
+        <w:drawing>
+          <wp:anchor distT="0" distB="0" distL="114300" distR="114300" simplePos="0" relativeHeight="251658240" behindDoc="0" locked="0" layoutInCell="1" allowOverlap="1">
+            <wp:simplePos x="0" y="0"/>
+            <wp:positionH relativeFrom="margin">
+              <wp:posOffset>-1070610</wp:posOffset>
+            </wp:positionH>
+            <wp:positionV relativeFrom="paragraph">
+              <wp:posOffset>-899795</wp:posOffset>
+            </wp:positionV>
+            <wp:extent cx="7550150" cy="10668000"/>
+            <wp:effectExtent l="0" t="0" r="0" b="0"/>
+            <wp:wrapNone/>
+            <wp:docPr id="3" name="Imagem 3"/>
+            <wp:cNvGraphicFramePr>
+              <a:graphicFrameLocks xmlns:a="http://schemas.openxmlformats.org/drawingml/2006/main" noChangeAspect="1"/>
+            </wp:cNvGraphicFramePr>
+            <a:graphic xmlns:a="http://schemas.openxmlformats.org/drawingml/2006/main">
+              <a:graphicData uri="http://schemas.openxmlformats.org/drawingml/2006/picture">
+                <pic:pic xmlns:pic="http://schemas.openxmlformats.org/drawingml/2006/picture">
+                  <pic:nvPicPr>
+                    <pic:cNvPr id="3" name="capaDoc.png"/>
+                    <pic:cNvPicPr/>
+                  </pic:nvPicPr>
+                  <pic:blipFill>
+                    <a:blip r:embed="rId7">
+                      <a:extLst>
+                        <a:ext uri="{28A0092B-C50C-407E-A947-70E740481C1C}">
+                          <a14:useLocalDpi xmlns:a14="http://schemas.microsoft.com/office/drawing/2010/main" val="0"/>
+                        </a:ext>
+                      </a:extLst>
+                    </a:blip>
+                    <a:stretch>
+                      <a:fillRect/>
+                    </a:stretch>
+                  </pic:blipFill>
+                  <pic:spPr>
+                    <a:xfrm>
+                      <a:off x="0" y="0"/>
+                      <a:ext cx="7560835" cy="10683098"/>
+                    </a:xfrm>
+                    <a:prstGeom prst="rect">
+                      <a:avLst/>
+                    </a:prstGeom>
+                  </pic:spPr>
+                </pic:pic>
+              </a:graphicData>
+            </a:graphic>
+            <wp14:sizeRelH relativeFrom="margin">
+              <wp14:pctWidth>0</wp14:pctWidth>
+            </wp14:sizeRelH>
+            <wp14:sizeRelV relativeFrom="margin">
+              <wp14:pctHeight>0</wp14:pctHeight>
+            </wp14:sizeRelV>
+          </wp:anchor>
+        </w:drawing>
+      </w:r>
     </w:p>
     <w:p>
       <w:pPr>
@@ -305,18 +360,23 @@
     <w:p>
       <w:pPr>
         <w:rPr>
-          <w:rFonts w:ascii="Barlow" w:hAnsi="Barlow" w:cs="Arial"/>
-          <w:b/>
-          <w:sz w:val="24"/>
-          <w:szCs w:val="24"/>
-        </w:rPr>
-      </w:pPr>
-      <w:r>
-        <w:rPr>
-          <w:rFonts w:ascii="Barlow" w:hAnsi="Barlow" w:cs="Arial"/>
-          <w:b/>
-          <w:sz w:val="24"/>
-          <w:szCs w:val="24"/>
+          <w:rFonts w:ascii="Arial" w:hAnsi="Arial" w:cs="Arial"/>
+          <w:b/>
+          <w:sz w:val="24"/>
+          <w:szCs w:val="24"/>
+        </w:rPr>
+      </w:pPr>
+    </w:p>
+    <w:p>
+      <w:pPr>
+        <w:pStyle w:val="Ttulo"/>
+        <w:rPr>
+          <w:rFonts w:ascii="Barlow" w:hAnsi="Barlow"/>
+        </w:rPr>
+      </w:pPr>
+      <w:r>
+        <w:rPr>
+          <w:rFonts w:ascii="Barlow" w:hAnsi="Barlow"/>
         </w:rPr>
         <w:lastRenderedPageBreak/>
         <w:t>Contexto</w:t>
@@ -324,53 +384,30 @@
     </w:p>
     <w:p>
       <w:pPr>
-        <w:jc w:val="both"/>
-        <w:rPr>
-          <w:rFonts w:ascii="Barlow" w:hAnsi="Barlow" w:cs="Arial"/>
-          <w:color w:val="000000" w:themeColor="text1"/>
-          <w:sz w:val="24"/>
-          <w:szCs w:val="24"/>
-        </w:rPr>
-      </w:pPr>
-      <w:proofErr w:type="spellStart"/>
-      <w:r>
-        <w:rPr>
-          <w:rFonts w:ascii="Barlow" w:hAnsi="Barlow" w:cs="Arial"/>
-          <w:color w:val="000000" w:themeColor="text1"/>
-          <w:sz w:val="24"/>
-          <w:szCs w:val="24"/>
-        </w:rPr>
-        <w:t>To</w:t>
-      </w:r>
-      <w:proofErr w:type="spellEnd"/>
-      <w:r>
-        <w:rPr>
-          <w:rFonts w:ascii="Barlow" w:hAnsi="Barlow" w:cs="Arial"/>
-          <w:color w:val="000000" w:themeColor="text1"/>
-          <w:sz w:val="24"/>
-          <w:szCs w:val="24"/>
-        </w:rPr>
-        <w:t xml:space="preserve"> </w:t>
-      </w:r>
-      <w:proofErr w:type="spellStart"/>
-      <w:r>
-        <w:rPr>
-          <w:rFonts w:ascii="Barlow" w:hAnsi="Barlow" w:cs="Arial"/>
-          <w:color w:val="000000" w:themeColor="text1"/>
-          <w:sz w:val="24"/>
-          <w:szCs w:val="24"/>
-        </w:rPr>
-        <w:t>adopt</w:t>
-      </w:r>
-      <w:proofErr w:type="spellEnd"/>
-      <w:r>
-        <w:rPr>
-          <w:rFonts w:ascii="Barlow" w:hAnsi="Barlow" w:cs="Arial"/>
-          <w:color w:val="000000" w:themeColor="text1"/>
-          <w:sz w:val="24"/>
-          <w:szCs w:val="24"/>
-        </w:rPr>
-        <w:t xml:space="preserve"> é uma empresa de tecnologia da informação criada em 2022, </w:t>
+        <w:rPr>
+          <w:rFonts w:ascii="Barlow" w:hAnsi="Barlow" w:cs="Arial"/>
+          <w:color w:val="000000" w:themeColor="text1"/>
+          <w:sz w:val="24"/>
+          <w:szCs w:val="24"/>
+        </w:rPr>
+      </w:pPr>
+      <w:r>
+        <w:rPr>
+          <w:rFonts w:ascii="Barlow" w:hAnsi="Barlow" w:cs="Arial"/>
+          <w:color w:val="000000" w:themeColor="text1"/>
+          <w:sz w:val="24"/>
+          <w:szCs w:val="24"/>
+        </w:rPr>
+        <w:t>To A</w:t>
+      </w:r>
+      <w:r>
+        <w:rPr>
+          <w:rFonts w:ascii="Barlow" w:hAnsi="Barlow" w:cs="Arial"/>
+          <w:color w:val="000000" w:themeColor="text1"/>
+          <w:sz w:val="24"/>
+          <w:szCs w:val="24"/>
+        </w:rPr>
+        <w:t xml:space="preserve">dopt é uma empresa de tecnologia da informação criada em 2022, </w:t>
       </w:r>
       <w:r>
         <w:rPr>
@@ -384,7 +421,6 @@
     </w:p>
     <w:p>
       <w:pPr>
-        <w:jc w:val="both"/>
         <w:rPr>
           <w:rFonts w:ascii="Barlow" w:hAnsi="Barlow" w:cs="Arial"/>
           <w:color w:val="000000" w:themeColor="text1"/>
@@ -458,7 +494,6 @@
     </w:p>
     <w:p>
       <w:pPr>
-        <w:jc w:val="both"/>
         <w:rPr>
           <w:rFonts w:ascii="Barlow" w:hAnsi="Barlow" w:cs="Arial"/>
           <w:color w:val="000000"/>
@@ -483,7 +518,6 @@
         <w:pStyle w:val="NormalWeb"/>
         <w:shd w:val="clear" w:color="auto" w:fill="FFFFFF"/>
         <w:spacing w:before="0" w:beforeAutospacing="0" w:after="255" w:afterAutospacing="0"/>
-        <w:jc w:val="both"/>
         <w:rPr>
           <w:rFonts w:ascii="Barlow" w:hAnsi="Barlow" w:cs="Arial"/>
           <w:color w:val="000000" w:themeColor="text1"/>
@@ -604,7 +638,15 @@
           <w:rFonts w:ascii="Barlow" w:hAnsi="Barlow" w:cs="Arial"/>
           <w:color w:val="000000"/>
         </w:rPr>
-        <w:t xml:space="preserve">Nos casos dos gatos, as alergias na família, a sujeira na casa e a incompatibilidade com outros animais de estimação estavam entre as dez principais razões citadas. Entre as causas específicas para o abandono de cães estavam donos que não tinham tempo para o animal de estimação, </w:t>
+        <w:t xml:space="preserve">Nos casos dos gatos, as alergias na família, a sujeira na casa e a incompatibilidade com outros animais de estimação estavam entre as dez principais razões citadas. Entre as causas específicas para o abandono de cães estavam donos que não </w:t>
+      </w:r>
+      <w:r>
+        <w:rPr>
+          <w:rFonts w:ascii="Barlow" w:hAnsi="Barlow" w:cs="Arial"/>
+          <w:color w:val="000000"/>
+        </w:rPr>
+        <w:lastRenderedPageBreak/>
+        <w:t xml:space="preserve">tinham tempo para o animal de estimação, </w:t>
       </w:r>
       <w:r>
         <w:rPr>
@@ -650,7 +692,6 @@
           <w:rFonts w:ascii="Barlow" w:hAnsi="Barlow" w:cs="Arial"/>
           <w:color w:val="000000"/>
         </w:rPr>
-        <w:lastRenderedPageBreak/>
         <w:t>Não obstante haver um grande número de animais abandonados no Brasil, faltam dados e o apontamento de soluções para que se possa mudar essa realidade. Objetivando aprofundar a questão, foi feita uma pesquisa com Médicos Veterinários, bem como ONGs e protetores de animais, onde se procurou traçar o perfil dos animais abandonados, de quem os abandona e apontar soluções para a problemática.</w:t>
       </w:r>
     </w:p>
@@ -671,9 +712,8 @@
           <w:sz w:val="24"/>
           <w:szCs w:val="24"/>
         </w:rPr>
-        <w:t xml:space="preserve">Nós da </w:t>
-      </w:r>
-      <w:proofErr w:type="spellStart"/>
+        <w:t>Nós da To A</w:t>
+      </w:r>
       <w:r>
         <w:rPr>
           <w:rFonts w:ascii="Barlow" w:hAnsi="Barlow" w:cs="Arial"/>
@@ -681,9 +721,8 @@
           <w:sz w:val="24"/>
           <w:szCs w:val="24"/>
         </w:rPr>
-        <w:t>To</w:t>
-      </w:r>
-      <w:proofErr w:type="spellEnd"/>
+        <w:t>dopt queremos transformar a sociedade através de ações preventivas como a adoção, e gerar impacto na vida de cães e gatos ameaçados pela negligência socioambiental. Auxiliamos na comunicação entre</w:t>
+      </w:r>
       <w:r>
         <w:rPr>
           <w:rFonts w:ascii="Barlow" w:hAnsi="Barlow" w:cs="Arial"/>
@@ -691,126 +730,106 @@
           <w:sz w:val="24"/>
           <w:szCs w:val="24"/>
         </w:rPr>
+        <w:t xml:space="preserve"> as ONGS e protetores que fazem campanhas de adoção para estreitar laços entre pessoas que têm o sonho de adotar um pet.</w:t>
+      </w:r>
+    </w:p>
+    <w:p>
+      <w:pPr>
+        <w:pStyle w:val="Ttulo"/>
+        <w:rPr>
+          <w:rFonts w:ascii="Barlow" w:hAnsi="Barlow"/>
+        </w:rPr>
+      </w:pPr>
+    </w:p>
+    <w:p>
+      <w:pPr>
+        <w:pStyle w:val="Ttulo"/>
+        <w:rPr>
+          <w:rFonts w:ascii="Barlow" w:hAnsi="Barlow"/>
+        </w:rPr>
+      </w:pPr>
+      <w:r>
+        <w:rPr>
+          <w:rFonts w:ascii="Barlow" w:hAnsi="Barlow"/>
+        </w:rPr>
+        <w:t>Contexto pessoal</w:t>
+      </w:r>
+    </w:p>
+    <w:p>
+      <w:pPr>
+        <w:pStyle w:val="Ttulo"/>
+        <w:rPr>
+          <w:rFonts w:ascii="Barlow" w:hAnsi="Barlow"/>
+        </w:rPr>
+      </w:pPr>
+      <w:r>
+        <w:rPr>
+          <w:rFonts w:ascii="Barlow" w:hAnsi="Barlow"/>
+        </w:rPr>
+        <w:t>Objetivo</w:t>
+      </w:r>
+    </w:p>
+    <w:p>
+      <w:pPr>
+        <w:rPr>
+          <w:rFonts w:ascii="Barlow" w:hAnsi="Barlow" w:cs="Arial"/>
+          <w:sz w:val="24"/>
+          <w:szCs w:val="24"/>
+        </w:rPr>
+      </w:pPr>
+      <w:r>
+        <w:rPr>
+          <w:rFonts w:ascii="Barlow" w:hAnsi="Barlow" w:cs="Arial"/>
+          <w:color w:val="000000" w:themeColor="text1"/>
+          <w:sz w:val="24"/>
+          <w:szCs w:val="24"/>
+        </w:rPr>
+        <w:t>Lutar</w:t>
+      </w:r>
+      <w:r>
+        <w:rPr>
+          <w:rFonts w:ascii="Barlow" w:hAnsi="Barlow" w:cs="Arial"/>
+          <w:color w:val="000000" w:themeColor="text1"/>
+          <w:sz w:val="24"/>
+          <w:szCs w:val="24"/>
+        </w:rPr>
+        <w:t xml:space="preserve"> contra o abandono de animais domésticos</w:t>
+      </w:r>
+      <w:r>
+        <w:rPr>
+          <w:rFonts w:ascii="Barlow" w:hAnsi="Barlow" w:cs="Arial"/>
+          <w:sz w:val="24"/>
+          <w:szCs w:val="24"/>
+        </w:rPr>
         <w:t xml:space="preserve"> </w:t>
       </w:r>
-      <w:proofErr w:type="spellStart"/>
-      <w:r>
-        <w:rPr>
-          <w:rFonts w:ascii="Barlow" w:hAnsi="Barlow" w:cs="Arial"/>
-          <w:color w:val="000000"/>
-          <w:sz w:val="24"/>
-          <w:szCs w:val="24"/>
-        </w:rPr>
-        <w:t>adopt</w:t>
-      </w:r>
-      <w:proofErr w:type="spellEnd"/>
-      <w:r>
-        <w:rPr>
-          <w:rFonts w:ascii="Barlow" w:hAnsi="Barlow" w:cs="Arial"/>
-          <w:color w:val="000000"/>
-          <w:sz w:val="24"/>
-          <w:szCs w:val="24"/>
-        </w:rPr>
-        <w:t xml:space="preserve"> queremos transformar a sociedade através de ações preventivas como a adoção, e gerar impacto na vida de cães e gatos ameaçados pela negligência socioambiental. Auxiliamos na comunicação entre</w:t>
-      </w:r>
-      <w:r>
-        <w:rPr>
-          <w:rFonts w:ascii="Barlow" w:hAnsi="Barlow" w:cs="Arial"/>
-          <w:color w:val="000000"/>
-          <w:sz w:val="24"/>
-          <w:szCs w:val="24"/>
-        </w:rPr>
-        <w:t xml:space="preserve"> as ONGS e protetores que fazem campanhas de adoção para estreitar laços entre pessoas que têm o sonho de adotar um pet.</w:t>
-      </w:r>
-    </w:p>
-    <w:p>
-      <w:pPr>
-        <w:rPr>
-          <w:rFonts w:ascii="Barlow" w:hAnsi="Barlow" w:cs="Arial"/>
-          <w:sz w:val="24"/>
-          <w:szCs w:val="24"/>
-        </w:rPr>
-      </w:pPr>
-    </w:p>
-    <w:p>
-      <w:pPr>
-        <w:rPr>
-          <w:rFonts w:ascii="Barlow" w:hAnsi="Barlow" w:cs="Arial"/>
-          <w:b/>
-          <w:sz w:val="24"/>
-          <w:szCs w:val="24"/>
-        </w:rPr>
-      </w:pPr>
-      <w:r>
-        <w:rPr>
-          <w:rFonts w:ascii="Barlow" w:hAnsi="Barlow" w:cs="Arial"/>
-          <w:b/>
-          <w:sz w:val="24"/>
-          <w:szCs w:val="24"/>
-        </w:rPr>
-        <w:t>Contexto pessoal</w:t>
-      </w:r>
-    </w:p>
-    <w:p>
-      <w:pPr>
-        <w:rPr>
-          <w:rFonts w:ascii="Barlow" w:hAnsi="Barlow" w:cs="Arial"/>
-          <w:b/>
-          <w:sz w:val="24"/>
-          <w:szCs w:val="24"/>
-        </w:rPr>
-      </w:pPr>
-      <w:r>
-        <w:rPr>
-          <w:rFonts w:ascii="Barlow" w:hAnsi="Barlow" w:cs="Arial"/>
-          <w:b/>
-          <w:sz w:val="24"/>
-          <w:szCs w:val="24"/>
-        </w:rPr>
-        <w:t>Objetivo</w:t>
-      </w:r>
-    </w:p>
-    <w:p>
-      <w:pPr>
-        <w:rPr>
-          <w:rFonts w:ascii="Barlow" w:hAnsi="Barlow" w:cs="Arial"/>
-          <w:sz w:val="24"/>
-          <w:szCs w:val="24"/>
-        </w:rPr>
-      </w:pPr>
-      <w:r>
-        <w:rPr>
-          <w:rFonts w:ascii="Barlow" w:hAnsi="Barlow" w:cs="Arial"/>
-          <w:sz w:val="24"/>
-          <w:szCs w:val="24"/>
-        </w:rPr>
-        <w:t>Auxiliar na comunicação entre ONGS e indivíduos que almejam adotar um pet. Tendo como premissa que o indivíduo adote um pet onde ambas as partes estejam confortáveis.</w:t>
-      </w:r>
-      <w:r>
-        <w:rPr>
-          <w:rFonts w:ascii="Barlow" w:hAnsi="Barlow" w:cs="Arial"/>
-          <w:b/>
-          <w:sz w:val="24"/>
-          <w:szCs w:val="24"/>
-        </w:rPr>
-        <w:tab/>
-      </w:r>
-    </w:p>
-    <w:p>
-      <w:pPr>
-        <w:rPr>
-          <w:rFonts w:ascii="Barlow" w:hAnsi="Barlow" w:cs="Arial"/>
-          <w:b/>
-          <w:sz w:val="24"/>
-          <w:szCs w:val="24"/>
-        </w:rPr>
-      </w:pPr>
-      <w:r>
-        <w:rPr>
-          <w:rFonts w:ascii="Barlow" w:hAnsi="Barlow" w:cs="Arial"/>
-          <w:b/>
-          <w:sz w:val="24"/>
-          <w:szCs w:val="24"/>
+      <w:r>
+        <w:rPr>
+          <w:rFonts w:ascii="Barlow" w:hAnsi="Barlow" w:cs="Arial"/>
+          <w:sz w:val="24"/>
+          <w:szCs w:val="24"/>
+        </w:rPr>
+        <w:t>por meio da adoção responsável, auxiliando</w:t>
+      </w:r>
+      <w:r>
+        <w:rPr>
+          <w:rFonts w:ascii="Barlow" w:hAnsi="Barlow" w:cs="Arial"/>
+          <w:sz w:val="24"/>
+          <w:szCs w:val="24"/>
+        </w:rPr>
+        <w:t xml:space="preserve"> na comunicação entre ONGS e indivíduos que almejam adotar um pet. </w:t>
+      </w:r>
+    </w:p>
+    <w:p>
+      <w:pPr>
+        <w:pStyle w:val="Ttulo"/>
+        <w:rPr>
+          <w:rFonts w:ascii="Barlow" w:hAnsi="Barlow"/>
+        </w:rPr>
+      </w:pPr>
+      <w:r>
+        <w:rPr>
+          <w:rFonts w:ascii="Barlow" w:hAnsi="Barlow"/>
         </w:rPr>
         <w:t>Justificativa</w:t>
       </w:r>
@@ -819,34 +838,56 @@
       <w:pPr>
         <w:rPr>
           <w:rFonts w:ascii="Barlow" w:hAnsi="Barlow" w:cs="Arial"/>
-          <w:sz w:val="24"/>
-          <w:szCs w:val="24"/>
-        </w:rPr>
-      </w:pPr>
-      <w:r>
-        <w:rPr>
-          <w:rFonts w:ascii="Barlow" w:hAnsi="Barlow" w:cs="Arial"/>
-          <w:sz w:val="24"/>
-          <w:szCs w:val="24"/>
-        </w:rPr>
-        <w:t xml:space="preserve">Atualmente são mais de 30 milhões de animais abandonados </w:t>
-      </w:r>
-    </w:p>
-    <w:p>
-      <w:pPr>
-        <w:rPr>
-          <w:rFonts w:ascii="Barlow" w:hAnsi="Barlow" w:cs="Arial"/>
-          <w:b/>
-          <w:sz w:val="24"/>
-          <w:szCs w:val="24"/>
-        </w:rPr>
-      </w:pPr>
-      <w:r>
-        <w:rPr>
-          <w:rFonts w:ascii="Barlow" w:hAnsi="Barlow" w:cs="Arial"/>
-          <w:b/>
-          <w:sz w:val="24"/>
-          <w:szCs w:val="24"/>
+          <w:b/>
+          <w:sz w:val="24"/>
+          <w:szCs w:val="24"/>
+        </w:rPr>
+      </w:pPr>
+      <w:r>
+        <w:rPr>
+          <w:rFonts w:ascii="Barlow" w:hAnsi="Barlow" w:cs="Arial"/>
+          <w:sz w:val="24"/>
+          <w:szCs w:val="24"/>
+        </w:rPr>
+        <w:t>S</w:t>
+      </w:r>
+      <w:r>
+        <w:rPr>
+          <w:rFonts w:ascii="Barlow" w:hAnsi="Barlow" w:cs="Arial"/>
+          <w:sz w:val="24"/>
+          <w:szCs w:val="24"/>
+        </w:rPr>
+        <w:t xml:space="preserve">ão </w:t>
+      </w:r>
+      <w:r>
+        <w:rPr>
+          <w:rFonts w:ascii="Barlow" w:hAnsi="Barlow" w:cs="Arial"/>
+          <w:sz w:val="24"/>
+          <w:szCs w:val="24"/>
+        </w:rPr>
+        <w:t xml:space="preserve">mais de 30 milhões de animais abandonados </w:t>
+      </w:r>
+      <w:r>
+        <w:rPr>
+          <w:rFonts w:ascii="Barlow" w:hAnsi="Barlow" w:cs="Arial"/>
+          <w:sz w:val="24"/>
+          <w:szCs w:val="24"/>
+        </w:rPr>
+        <w:t>hoje no Brasil</w:t>
+      </w:r>
+      <w:bookmarkStart w:id="0" w:name="_GoBack"/>
+      <w:bookmarkEnd w:id="0"/>
+    </w:p>
+    <w:p>
+      <w:pPr>
+        <w:pStyle w:val="Ttulo"/>
+        <w:rPr>
+          <w:rFonts w:ascii="Barlow" w:hAnsi="Barlow"/>
+        </w:rPr>
+      </w:pPr>
+      <w:r>
+        <w:rPr>
+          <w:rFonts w:ascii="Barlow" w:hAnsi="Barlow"/>
         </w:rPr>
         <w:t>Escopo</w:t>
       </w:r>
@@ -878,29 +919,9 @@
     </w:p>
     <w:p>
       <w:pPr>
-        <w:rPr>
-          <w:rFonts w:ascii="Barlow" w:hAnsi="Barlow" w:cs="Arial"/>
-          <w:sz w:val="24"/>
-          <w:szCs w:val="24"/>
-        </w:rPr>
-      </w:pPr>
-    </w:p>
-    <w:p>
-      <w:pPr>
-        <w:rPr>
-          <w:rFonts w:ascii="Barlow" w:hAnsi="Barlow" w:cs="Arial"/>
-          <w:b/>
-          <w:sz w:val="24"/>
-          <w:szCs w:val="24"/>
-        </w:rPr>
-      </w:pPr>
-      <w:r>
-        <w:rPr>
-          <w:rFonts w:ascii="Barlow" w:hAnsi="Barlow" w:cs="Arial"/>
-          <w:b/>
-          <w:sz w:val="24"/>
-          <w:szCs w:val="24"/>
-        </w:rPr>
+        <w:pStyle w:val="Ttulo"/>
+      </w:pPr>
+      <w:r>
         <w:t>Requisitos</w:t>
       </w:r>
     </w:p>
@@ -926,7 +947,25 @@
           <w:sz w:val="24"/>
           <w:szCs w:val="24"/>
         </w:rPr>
-        <w:t>Função de Cadastro e Senha;</w:t>
+        <w:t xml:space="preserve">Função </w:t>
+      </w:r>
+      <w:r>
+        <w:rPr>
+          <w:rFonts w:ascii="Barlow" w:hAnsi="Barlow" w:cs="Arial"/>
+          <w:color w:val="000000" w:themeColor="text1"/>
+          <w:sz w:val="24"/>
+          <w:szCs w:val="24"/>
+        </w:rPr>
+        <w:t>de Cadastro</w:t>
+      </w:r>
+      <w:r>
+        <w:rPr>
+          <w:rFonts w:ascii="Barlow" w:hAnsi="Barlow" w:cs="Arial"/>
+          <w:color w:val="000000" w:themeColor="text1"/>
+          <w:sz w:val="24"/>
+          <w:szCs w:val="24"/>
+        </w:rPr>
+        <w:t>;</w:t>
       </w:r>
     </w:p>
     <w:p>
@@ -951,27 +990,7 @@
           <w:sz w:val="24"/>
           <w:szCs w:val="24"/>
         </w:rPr>
-        <w:t>Função “</w:t>
-      </w:r>
-      <w:proofErr w:type="spellStart"/>
-      <w:r>
-        <w:rPr>
-          <w:rFonts w:ascii="Barlow" w:hAnsi="Barlow" w:cs="Arial"/>
-          <w:color w:val="000000" w:themeColor="text1"/>
-          <w:sz w:val="24"/>
-          <w:szCs w:val="24"/>
-        </w:rPr>
-        <w:t>Comentario</w:t>
-      </w:r>
-      <w:proofErr w:type="spellEnd"/>
-      <w:r>
-        <w:rPr>
-          <w:rFonts w:ascii="Barlow" w:hAnsi="Barlow" w:cs="Arial"/>
-          <w:color w:val="000000" w:themeColor="text1"/>
-          <w:sz w:val="24"/>
-          <w:szCs w:val="24"/>
-        </w:rPr>
-        <w:t>” no site;</w:t>
+        <w:t>Função de Login;</w:t>
       </w:r>
     </w:p>
     <w:p>
@@ -996,27 +1015,25 @@
           <w:sz w:val="24"/>
           <w:szCs w:val="24"/>
         </w:rPr>
-        <w:t xml:space="preserve">Função </w:t>
-      </w:r>
-      <w:proofErr w:type="spellStart"/>
-      <w:r>
-        <w:rPr>
-          <w:rFonts w:ascii="Barlow" w:hAnsi="Barlow" w:cs="Arial"/>
-          <w:color w:val="000000" w:themeColor="text1"/>
-          <w:sz w:val="24"/>
-          <w:szCs w:val="24"/>
-        </w:rPr>
-        <w:t>Quiz</w:t>
-      </w:r>
-      <w:proofErr w:type="spellEnd"/>
-      <w:r>
-        <w:rPr>
-          <w:rFonts w:ascii="Barlow" w:hAnsi="Barlow" w:cs="Arial"/>
-          <w:color w:val="000000" w:themeColor="text1"/>
-          <w:sz w:val="24"/>
-          <w:szCs w:val="24"/>
-        </w:rPr>
-        <w:t>;</w:t>
+        <w:t>Função “</w:t>
+      </w:r>
+      <w:r>
+        <w:rPr>
+          <w:rFonts w:ascii="Barlow" w:hAnsi="Barlow" w:cs="Arial"/>
+          <w:color w:val="000000" w:themeColor="text1"/>
+          <w:sz w:val="24"/>
+          <w:szCs w:val="24"/>
+        </w:rPr>
+        <w:t>Comentário</w:t>
+      </w:r>
+      <w:r>
+        <w:rPr>
+          <w:rFonts w:ascii="Barlow" w:hAnsi="Barlow" w:cs="Arial"/>
+          <w:color w:val="000000" w:themeColor="text1"/>
+          <w:sz w:val="24"/>
+          <w:szCs w:val="24"/>
+        </w:rPr>
+        <w:t>” no site;</w:t>
       </w:r>
     </w:p>
     <w:p>
@@ -1041,9 +1058,33 @@
           <w:sz w:val="24"/>
           <w:szCs w:val="24"/>
         </w:rPr>
+        <w:t>Função Quiz;</w:t>
+      </w:r>
+    </w:p>
+    <w:p>
+      <w:pPr>
+        <w:pStyle w:val="SemEspaamento"/>
+        <w:numPr>
+          <w:ilvl w:val="0"/>
+          <w:numId w:val="6"/>
+        </w:numPr>
+        <w:spacing w:line="360" w:lineRule="auto"/>
+        <w:rPr>
+          <w:rFonts w:ascii="Barlow" w:hAnsi="Barlow" w:cs="Arial"/>
+          <w:color w:val="000000" w:themeColor="text1"/>
+          <w:sz w:val="24"/>
+          <w:szCs w:val="24"/>
+        </w:rPr>
+      </w:pPr>
+      <w:r>
+        <w:rPr>
+          <w:rFonts w:ascii="Barlow" w:hAnsi="Barlow" w:cs="Arial"/>
+          <w:color w:val="000000" w:themeColor="text1"/>
+          <w:sz w:val="24"/>
+          <w:szCs w:val="24"/>
+        </w:rPr>
         <w:t xml:space="preserve">Função de gráficos para visualização de pontos após responder o </w:t>
       </w:r>
-      <w:proofErr w:type="spellStart"/>
       <w:r>
         <w:rPr>
           <w:rFonts w:ascii="Barlow" w:hAnsi="Barlow" w:cs="Arial"/>
@@ -1053,7 +1094,6 @@
         </w:rPr>
         <w:t>quiz</w:t>
       </w:r>
-      <w:proofErr w:type="spellEnd"/>
       <w:r>
         <w:rPr>
           <w:rFonts w:ascii="Barlow" w:hAnsi="Barlow" w:cs="Arial"/>
@@ -1076,19 +1116,14 @@
     </w:p>
     <w:p>
       <w:pPr>
-        <w:rPr>
-          <w:rFonts w:ascii="Barlow" w:hAnsi="Barlow" w:cs="Arial"/>
-          <w:b/>
-          <w:sz w:val="24"/>
-          <w:szCs w:val="24"/>
-        </w:rPr>
-      </w:pPr>
-      <w:r>
-        <w:rPr>
-          <w:rFonts w:ascii="Barlow" w:hAnsi="Barlow" w:cs="Arial"/>
-          <w:b/>
-          <w:sz w:val="24"/>
-          <w:szCs w:val="24"/>
+        <w:pStyle w:val="Ttulo"/>
+        <w:rPr>
+          <w:rFonts w:ascii="Barlow" w:hAnsi="Barlow"/>
+        </w:rPr>
+      </w:pPr>
+      <w:r>
+        <w:rPr>
+          <w:rFonts w:ascii="Barlow" w:hAnsi="Barlow"/>
         </w:rPr>
         <w:t xml:space="preserve">Restrições </w:t>
       </w:r>
@@ -1115,6 +1150,7 @@
           <w:sz w:val="24"/>
           <w:szCs w:val="24"/>
         </w:rPr>
+        <w:lastRenderedPageBreak/>
         <w:t>Equipe deve trabalhar 8 horas somente nos dias úteis;</w:t>
       </w:r>
     </w:p>
@@ -1140,90 +1176,29 @@
           <w:sz w:val="24"/>
           <w:szCs w:val="24"/>
         </w:rPr>
-        <w:t xml:space="preserve">A utilização do software é fornecida pela </w:t>
-      </w:r>
-      <w:proofErr w:type="spellStart"/>
-      <w:r>
-        <w:rPr>
-          <w:rFonts w:ascii="Barlow" w:hAnsi="Barlow" w:cs="Arial"/>
-          <w:color w:val="000000" w:themeColor="text1"/>
-          <w:sz w:val="24"/>
-          <w:szCs w:val="24"/>
-        </w:rPr>
-        <w:t>To</w:t>
-      </w:r>
-      <w:proofErr w:type="spellEnd"/>
-      <w:r>
-        <w:rPr>
-          <w:rFonts w:ascii="Barlow" w:hAnsi="Barlow" w:cs="Arial"/>
-          <w:color w:val="000000" w:themeColor="text1"/>
-          <w:sz w:val="24"/>
-          <w:szCs w:val="24"/>
-        </w:rPr>
-        <w:t xml:space="preserve"> </w:t>
-      </w:r>
-      <w:proofErr w:type="spellStart"/>
-      <w:r>
-        <w:rPr>
-          <w:rFonts w:ascii="Barlow" w:hAnsi="Barlow" w:cs="Arial"/>
-          <w:color w:val="000000" w:themeColor="text1"/>
-          <w:sz w:val="24"/>
-          <w:szCs w:val="24"/>
-        </w:rPr>
-        <w:t>Adopt</w:t>
-      </w:r>
-      <w:proofErr w:type="spellEnd"/>
-      <w:r>
-        <w:rPr>
-          <w:rFonts w:ascii="Barlow" w:hAnsi="Barlow" w:cs="Arial"/>
-          <w:color w:val="000000" w:themeColor="text1"/>
-          <w:sz w:val="24"/>
-          <w:szCs w:val="24"/>
-        </w:rPr>
-        <w:t>;</w:t>
-      </w:r>
-    </w:p>
-    <w:p>
-      <w:pPr>
-        <w:pStyle w:val="SemEspaamento"/>
-        <w:numPr>
-          <w:ilvl w:val="0"/>
-          <w:numId w:val="7"/>
-        </w:numPr>
-        <w:spacing w:line="360" w:lineRule="auto"/>
-        <w:rPr>
-          <w:rFonts w:ascii="Barlow" w:hAnsi="Barlow" w:cs="Arial"/>
-          <w:color w:val="000000" w:themeColor="text1"/>
-          <w:sz w:val="24"/>
-          <w:szCs w:val="24"/>
-        </w:rPr>
-      </w:pPr>
-    </w:p>
-    <w:p>
-      <w:pPr>
-        <w:rPr>
-          <w:rFonts w:ascii="Barlow" w:hAnsi="Barlow" w:cs="Arial"/>
-          <w:b/>
-          <w:sz w:val="24"/>
-          <w:szCs w:val="24"/>
-        </w:rPr>
-      </w:pPr>
-    </w:p>
-    <w:p>
-      <w:pPr>
-        <w:rPr>
-          <w:rFonts w:ascii="Barlow" w:hAnsi="Barlow" w:cs="Arial"/>
-          <w:b/>
-          <w:sz w:val="24"/>
-          <w:szCs w:val="24"/>
-        </w:rPr>
-      </w:pPr>
-      <w:r>
-        <w:rPr>
-          <w:rFonts w:ascii="Barlow" w:hAnsi="Barlow" w:cs="Arial"/>
-          <w:b/>
-          <w:sz w:val="24"/>
-          <w:szCs w:val="24"/>
+        <w:t>A utilização do software é fornecida pela To Adopt;</w:t>
+      </w:r>
+    </w:p>
+    <w:p>
+      <w:pPr>
+        <w:rPr>
+          <w:rFonts w:ascii="Barlow" w:hAnsi="Barlow" w:cs="Arial"/>
+          <w:b/>
+          <w:sz w:val="24"/>
+          <w:szCs w:val="24"/>
+        </w:rPr>
+      </w:pPr>
+    </w:p>
+    <w:p>
+      <w:pPr>
+        <w:pStyle w:val="Ttulo"/>
+        <w:rPr>
+          <w:rFonts w:ascii="Barlow" w:hAnsi="Barlow"/>
+        </w:rPr>
+      </w:pPr>
+      <w:r>
+        <w:rPr>
+          <w:rFonts w:ascii="Barlow" w:hAnsi="Barlow"/>
         </w:rPr>
         <w:t>Premissas</w:t>
       </w:r>
@@ -1250,7 +1225,6 @@
           <w:sz w:val="24"/>
           <w:szCs w:val="24"/>
         </w:rPr>
-        <w:lastRenderedPageBreak/>
         <w:t>Os usuários precisam ter acesso a rede de internet;</w:t>
       </w:r>
     </w:p>
@@ -1269,34 +1243,50 @@
           <w:szCs w:val="24"/>
         </w:rPr>
       </w:pPr>
-      <w:bookmarkStart w:id="0" w:name="_GoBack"/>
-      <w:bookmarkEnd w:id="0"/>
-    </w:p>
-    <w:p>
-      <w:pPr>
-        <w:rPr>
-          <w:rFonts w:ascii="Barlow" w:hAnsi="Barlow" w:cs="Arial"/>
-          <w:b/>
-          <w:sz w:val="24"/>
-          <w:szCs w:val="24"/>
-        </w:rPr>
-      </w:pPr>
-    </w:p>
-    <w:p>
-      <w:pPr>
-        <w:rPr>
-          <w:rFonts w:ascii="Barlow" w:hAnsi="Barlow" w:cs="Arial"/>
-          <w:b/>
-          <w:sz w:val="24"/>
-          <w:szCs w:val="24"/>
-        </w:rPr>
-      </w:pPr>
-      <w:r>
-        <w:rPr>
-          <w:rFonts w:ascii="Barlow" w:hAnsi="Barlow" w:cs="Arial"/>
-          <w:b/>
-          <w:sz w:val="24"/>
-          <w:szCs w:val="24"/>
+      <w:r>
+        <w:rPr>
+          <w:rFonts w:ascii="Barlow" w:hAnsi="Barlow" w:cs="Arial"/>
+          <w:color w:val="000000" w:themeColor="text1"/>
+          <w:sz w:val="24"/>
+          <w:szCs w:val="24"/>
+        </w:rPr>
+        <w:t>Os usuários precisam ter acesso a rede de internet;</w:t>
+      </w:r>
+    </w:p>
+    <w:p>
+      <w:pPr>
+        <w:pStyle w:val="Ttulo"/>
+        <w:rPr>
+          <w:rFonts w:ascii="Barlow" w:hAnsi="Barlow"/>
+        </w:rPr>
+      </w:pPr>
+      <w:r>
+        <w:rPr>
+          <w:rFonts w:ascii="Barlow" w:hAnsi="Barlow"/>
+        </w:rPr>
+        <w:t>Ferramenta de prototipação</w:t>
+      </w:r>
+    </w:p>
+    <w:p>
+      <w:pPr>
+        <w:rPr>
+          <w:rFonts w:ascii="Barlow" w:hAnsi="Barlow" w:cs="Arial"/>
+          <w:b/>
+          <w:sz w:val="24"/>
+          <w:szCs w:val="24"/>
+        </w:rPr>
+      </w:pPr>
+    </w:p>
+    <w:p>
+      <w:pPr>
+        <w:pStyle w:val="Ttulo"/>
+        <w:rPr>
+          <w:rFonts w:ascii="Barlow" w:hAnsi="Barlow"/>
+        </w:rPr>
+      </w:pPr>
+      <w:r>
+        <w:rPr>
+          <w:rFonts w:ascii="Barlow" w:hAnsi="Barlow"/>
         </w:rPr>
         <w:t>Ferramenta de gestão</w:t>
       </w:r>
@@ -1309,41 +1299,13 @@
           <w:szCs w:val="24"/>
         </w:rPr>
       </w:pPr>
-      <w:proofErr w:type="spellStart"/>
-      <w:r>
-        <w:rPr>
-          <w:rFonts w:ascii="Barlow" w:hAnsi="Barlow" w:cs="Arial"/>
-          <w:sz w:val="24"/>
-          <w:szCs w:val="24"/>
-        </w:rPr>
-        <w:t>To</w:t>
-      </w:r>
-      <w:proofErr w:type="spellEnd"/>
-      <w:r>
-        <w:rPr>
-          <w:rFonts w:ascii="Barlow" w:hAnsi="Barlow" w:cs="Arial"/>
-          <w:sz w:val="24"/>
-          <w:szCs w:val="24"/>
-        </w:rPr>
-        <w:t xml:space="preserve"> </w:t>
-      </w:r>
-      <w:proofErr w:type="spellStart"/>
-      <w:r>
-        <w:rPr>
-          <w:rFonts w:ascii="Barlow" w:hAnsi="Barlow" w:cs="Arial"/>
-          <w:sz w:val="24"/>
-          <w:szCs w:val="24"/>
-        </w:rPr>
-        <w:t>Adopt</w:t>
-      </w:r>
-      <w:proofErr w:type="spellEnd"/>
-      <w:r>
-        <w:rPr>
-          <w:rFonts w:ascii="Barlow" w:hAnsi="Barlow" w:cs="Arial"/>
-          <w:sz w:val="24"/>
-          <w:szCs w:val="24"/>
-        </w:rPr>
-        <w:t xml:space="preserve"> </w:t>
+      <w:r>
+        <w:rPr>
+          <w:rFonts w:ascii="Barlow" w:hAnsi="Barlow" w:cs="Arial"/>
+          <w:sz w:val="24"/>
+          <w:szCs w:val="24"/>
+        </w:rPr>
+        <w:t xml:space="preserve">To Adopt </w:t>
       </w:r>
       <w:r>
         <w:rPr>
@@ -1359,61 +1321,58 @@
           <w:sz w:val="24"/>
           <w:szCs w:val="24"/>
         </w:rPr>
-        <w:t xml:space="preserve"> como ferramenta de gestão o </w:t>
-      </w:r>
-      <w:proofErr w:type="spellStart"/>
-      <w:r>
-        <w:rPr>
-          <w:rFonts w:ascii="Barlow" w:hAnsi="Barlow" w:cs="Arial"/>
-          <w:sz w:val="24"/>
-          <w:szCs w:val="24"/>
-        </w:rPr>
-        <w:t>trello</w:t>
-      </w:r>
-      <w:proofErr w:type="spellEnd"/>
-      <w:r>
-        <w:rPr>
-          <w:rFonts w:ascii="Barlow" w:hAnsi="Barlow" w:cs="Arial"/>
-          <w:sz w:val="24"/>
-          <w:szCs w:val="24"/>
-        </w:rPr>
-        <w:t xml:space="preserve">, que possibilita ao time o gerenciamento de qualquer tipo de tarefa, oferecendo listas, notificações, áreas de trabalho, quadro no estilo </w:t>
-      </w:r>
-      <w:proofErr w:type="spellStart"/>
-      <w:r>
-        <w:rPr>
-          <w:rFonts w:ascii="Barlow" w:hAnsi="Barlow" w:cs="Arial"/>
-          <w:sz w:val="24"/>
-          <w:szCs w:val="24"/>
-        </w:rPr>
-        <w:t>kanban</w:t>
-      </w:r>
-      <w:proofErr w:type="spellEnd"/>
-      <w:r>
-        <w:rPr>
-          <w:rFonts w:ascii="Barlow" w:hAnsi="Barlow" w:cs="Arial"/>
-          <w:sz w:val="24"/>
-          <w:szCs w:val="24"/>
-        </w:rPr>
-        <w:t xml:space="preserve">, </w:t>
-      </w:r>
-      <w:proofErr w:type="spellStart"/>
-      <w:r>
-        <w:rPr>
-          <w:rFonts w:ascii="Barlow" w:hAnsi="Barlow" w:cs="Arial"/>
-          <w:sz w:val="24"/>
-          <w:szCs w:val="24"/>
-        </w:rPr>
-        <w:t>powerups</w:t>
-      </w:r>
-      <w:proofErr w:type="spellEnd"/>
-      <w:r>
-        <w:rPr>
-          <w:rFonts w:ascii="Barlow" w:hAnsi="Barlow" w:cs="Arial"/>
-          <w:sz w:val="24"/>
-          <w:szCs w:val="24"/>
-        </w:rPr>
-        <w:t>, marco de concluído, status de andamento, assim atendendo todas as necessidades da equipe e facilitando a nossa organização.</w:t>
+        <w:t xml:space="preserve"> como ferramenta de gestão o trello, que possibilita ao time o gerenciamento de qualquer tipo de tarefa, oferecendo listas, notificações, áreas de trabalho, quadro no estilo kanban, powerups, marco de concluído, status de andamento, assim atendendo todas as necessidades da equipe e facilitando a nossa organização.</w:t>
+      </w:r>
+    </w:p>
+    <w:p>
+      <w:pPr>
+        <w:rPr>
+          <w:rFonts w:ascii="Barlow" w:hAnsi="Barlow" w:cs="Arial"/>
+          <w:sz w:val="24"/>
+          <w:szCs w:val="24"/>
+        </w:rPr>
+      </w:pPr>
+      <w:r>
+        <w:rPr>
+          <w:rFonts w:ascii="Barlow" w:hAnsi="Barlow" w:cs="Arial"/>
+          <w:sz w:val="24"/>
+          <w:szCs w:val="24"/>
+        </w:rPr>
+        <w:drawing>
+          <wp:inline distT="0" distB="0" distL="0" distR="0" wp14:anchorId="5E6108DF" wp14:editId="739709CA">
+            <wp:extent cx="5600700" cy="2616835"/>
+            <wp:effectExtent l="0" t="0" r="0" b="0"/>
+            <wp:docPr id="1" name="Imagem 1"/>
+            <wp:cNvGraphicFramePr>
+              <a:graphicFrameLocks xmlns:a="http://schemas.openxmlformats.org/drawingml/2006/main" noChangeAspect="1"/>
+            </wp:cNvGraphicFramePr>
+            <a:graphic xmlns:a="http://schemas.openxmlformats.org/drawingml/2006/main">
+              <a:graphicData uri="http://schemas.openxmlformats.org/drawingml/2006/picture">
+                <pic:pic xmlns:pic="http://schemas.openxmlformats.org/drawingml/2006/picture">
+                  <pic:nvPicPr>
+                    <pic:cNvPr id="1" name=""/>
+                    <pic:cNvPicPr/>
+                  </pic:nvPicPr>
+                  <pic:blipFill>
+                    <a:blip r:embed="rId8"/>
+                    <a:stretch>
+                      <a:fillRect/>
+                    </a:stretch>
+                  </pic:blipFill>
+                  <pic:spPr>
+                    <a:xfrm>
+                      <a:off x="0" y="0"/>
+                      <a:ext cx="5600700" cy="2616835"/>
+                    </a:xfrm>
+                    <a:prstGeom prst="rect">
+                      <a:avLst/>
+                    </a:prstGeom>
+                  </pic:spPr>
+                </pic:pic>
+              </a:graphicData>
+            </a:graphic>
+          </wp:inline>
+        </w:drawing>
       </w:r>
     </w:p>
     <w:p>
@@ -1428,11 +1387,63 @@
     <w:sectPr>
       <w:pgSz w:w="11906" w:h="16838"/>
       <w:pgMar w:top="1417" w:right="1701" w:bottom="1417" w:left="1701" w:header="708" w:footer="708" w:gutter="0"/>
+      <w:pgNumType w:start="0"/>
       <w:cols w:space="708"/>
+      <w:titlePg/>
       <w:docGrid w:linePitch="360"/>
     </w:sectPr>
   </w:body>
 </w:document>
+</file>
+
+<file path=word/endnotes.xml><?xml version="1.0" encoding="utf-8"?>
+<w:endnotes xmlns:wpc="http://schemas.microsoft.com/office/word/2010/wordprocessingCanvas" xmlns:cx="http://schemas.microsoft.com/office/drawing/2014/chartex" xmlns:mc="http://schemas.openxmlformats.org/markup-compatibility/2006" xmlns:o="urn:schemas-microsoft-com:office:office" xmlns:r="http://schemas.openxmlformats.org/officeDocument/2006/relationships" xmlns:m="http://schemas.openxmlformats.org/officeDocument/2006/math" xmlns:v="urn:schemas-microsoft-com:vml" xmlns:wp14="http://schemas.microsoft.com/office/word/2010/wordprocessingDrawing" xmlns:wp="http://schemas.openxmlformats.org/drawingml/2006/wordprocessingDrawing" xmlns:w10="urn:schemas-microsoft-com:office:word" xmlns:w="http://schemas.openxmlformats.org/wordprocessingml/2006/main" xmlns:w14="http://schemas.microsoft.com/office/word/2010/wordml" xmlns:w15="http://schemas.microsoft.com/office/word/2012/wordml" xmlns:w16se="http://schemas.microsoft.com/office/word/2015/wordml/symex" xmlns:wpg="http://schemas.microsoft.com/office/word/2010/wordprocessingGroup" xmlns:wpi="http://schemas.microsoft.com/office/word/2010/wordprocessingInk" xmlns:wne="http://schemas.microsoft.com/office/word/2006/wordml" xmlns:wps="http://schemas.microsoft.com/office/word/2010/wordprocessingShape" mc:Ignorable="w14 w15 w16se wp14">
+  <w:endnote w:type="separator" w:id="-1">
+    <w:p>
+      <w:pPr>
+        <w:spacing w:after="0" w:line="240" w:lineRule="auto"/>
+      </w:pPr>
+      <w:r>
+        <w:separator/>
+      </w:r>
+    </w:p>
+  </w:endnote>
+  <w:endnote w:type="continuationSeparator" w:id="0">
+    <w:p>
+      <w:pPr>
+        <w:spacing w:after="0" w:line="240" w:lineRule="auto"/>
+      </w:pPr>
+      <w:r>
+        <w:continuationSeparator/>
+      </w:r>
+    </w:p>
+  </w:endnote>
+</w:endnotes>
+</file>
+
+<file path=word/footnotes.xml><?xml version="1.0" encoding="utf-8"?>
+<w:footnotes xmlns:wpc="http://schemas.microsoft.com/office/word/2010/wordprocessingCanvas" xmlns:cx="http://schemas.microsoft.com/office/drawing/2014/chartex" xmlns:mc="http://schemas.openxmlformats.org/markup-compatibility/2006" xmlns:o="urn:schemas-microsoft-com:office:office" xmlns:r="http://schemas.openxmlformats.org/officeDocument/2006/relationships" xmlns:m="http://schemas.openxmlformats.org/officeDocument/2006/math" xmlns:v="urn:schemas-microsoft-com:vml" xmlns:wp14="http://schemas.microsoft.com/office/word/2010/wordprocessingDrawing" xmlns:wp="http://schemas.openxmlformats.org/drawingml/2006/wordprocessingDrawing" xmlns:w10="urn:schemas-microsoft-com:office:word" xmlns:w="http://schemas.openxmlformats.org/wordprocessingml/2006/main" xmlns:w14="http://schemas.microsoft.com/office/word/2010/wordml" xmlns:w15="http://schemas.microsoft.com/office/word/2012/wordml" xmlns:w16se="http://schemas.microsoft.com/office/word/2015/wordml/symex" xmlns:wpg="http://schemas.microsoft.com/office/word/2010/wordprocessingGroup" xmlns:wpi="http://schemas.microsoft.com/office/word/2010/wordprocessingInk" xmlns:wne="http://schemas.microsoft.com/office/word/2006/wordml" xmlns:wps="http://schemas.microsoft.com/office/word/2010/wordprocessingShape" mc:Ignorable="w14 w15 w16se wp14">
+  <w:footnote w:type="separator" w:id="-1">
+    <w:p>
+      <w:pPr>
+        <w:spacing w:after="0" w:line="240" w:lineRule="auto"/>
+      </w:pPr>
+      <w:r>
+        <w:separator/>
+      </w:r>
+    </w:p>
+  </w:footnote>
+  <w:footnote w:type="continuationSeparator" w:id="0">
+    <w:p>
+      <w:pPr>
+        <w:spacing w:after="0" w:line="240" w:lineRule="auto"/>
+      </w:pPr>
+      <w:r>
+        <w:continuationSeparator/>
+      </w:r>
+    </w:p>
+  </w:footnote>
+</w:footnotes>
 </file>
 
 <file path=word/numbering.xml><?xml version="1.0" encoding="utf-8"?>
@@ -2783,6 +2794,28 @@
       <w:szCs w:val="32"/>
     </w:rPr>
   </w:style>
+  <w:style w:type="paragraph" w:styleId="Ttulo2">
+    <w:name w:val="heading 2"/>
+    <w:basedOn w:val="Normal"/>
+    <w:next w:val="Normal"/>
+    <w:link w:val="Ttulo2Char"/>
+    <w:uiPriority w:val="9"/>
+    <w:unhideWhenUsed/>
+    <w:qFormat/>
+    <w:rsid w:val="007059DB"/>
+    <w:pPr>
+      <w:keepNext/>
+      <w:keepLines/>
+      <w:spacing w:before="40" w:after="0"/>
+      <w:outlineLvl w:val="1"/>
+    </w:pPr>
+    <w:rPr>
+      <w:rFonts w:asciiTheme="majorHAnsi" w:eastAsiaTheme="majorEastAsia" w:hAnsiTheme="majorHAnsi" w:cstheme="majorBidi"/>
+      <w:color w:val="2E74B5" w:themeColor="accent1" w:themeShade="BF"/>
+      <w:sz w:val="26"/>
+      <w:szCs w:val="26"/>
+    </w:rPr>
+  </w:style>
   <w:style w:type="character" w:default="1" w:styleId="Fontepargpadro">
     <w:name w:val="Default Paragraph Font"/>
     <w:uiPriority w:val="1"/>
@@ -2890,6 +2923,108 @@
       <w:rFonts w:eastAsiaTheme="minorEastAsia"/>
       <w:sz w:val="21"/>
       <w:szCs w:val="21"/>
+    </w:rPr>
+  </w:style>
+  <w:style w:type="paragraph" w:styleId="PargrafodaLista">
+    <w:name w:val="List Paragraph"/>
+    <w:basedOn w:val="Normal"/>
+    <w:uiPriority w:val="34"/>
+    <w:qFormat/>
+    <w:rsid w:val="000222FD"/>
+    <w:pPr>
+      <w:ind w:left="720"/>
+      <w:contextualSpacing/>
+    </w:pPr>
+  </w:style>
+  <w:style w:type="paragraph" w:styleId="Cabealho">
+    <w:name w:val="header"/>
+    <w:basedOn w:val="Normal"/>
+    <w:link w:val="CabealhoChar"/>
+    <w:uiPriority w:val="99"/>
+    <w:unhideWhenUsed/>
+    <w:rsid w:val="000222FD"/>
+    <w:pPr>
+      <w:tabs>
+        <w:tab w:val="center" w:pos="4252"/>
+        <w:tab w:val="right" w:pos="8504"/>
+      </w:tabs>
+      <w:spacing w:after="0" w:line="240" w:lineRule="auto"/>
+    </w:pPr>
+  </w:style>
+  <w:style w:type="character" w:customStyle="1" w:styleId="CabealhoChar">
+    <w:name w:val="Cabeçalho Char"/>
+    <w:basedOn w:val="Fontepargpadro"/>
+    <w:link w:val="Cabealho"/>
+    <w:uiPriority w:val="99"/>
+    <w:rsid w:val="000222FD"/>
+  </w:style>
+  <w:style w:type="paragraph" w:styleId="Rodap">
+    <w:name w:val="footer"/>
+    <w:basedOn w:val="Normal"/>
+    <w:link w:val="RodapChar"/>
+    <w:uiPriority w:val="99"/>
+    <w:unhideWhenUsed/>
+    <w:rsid w:val="000222FD"/>
+    <w:pPr>
+      <w:tabs>
+        <w:tab w:val="center" w:pos="4252"/>
+        <w:tab w:val="right" w:pos="8504"/>
+      </w:tabs>
+      <w:spacing w:after="0" w:line="240" w:lineRule="auto"/>
+    </w:pPr>
+  </w:style>
+  <w:style w:type="character" w:customStyle="1" w:styleId="RodapChar">
+    <w:name w:val="Rodapé Char"/>
+    <w:basedOn w:val="Fontepargpadro"/>
+    <w:link w:val="Rodap"/>
+    <w:uiPriority w:val="99"/>
+    <w:rsid w:val="000222FD"/>
+  </w:style>
+  <w:style w:type="character" w:customStyle="1" w:styleId="Ttulo2Char">
+    <w:name w:val="Título 2 Char"/>
+    <w:basedOn w:val="Fontepargpadro"/>
+    <w:link w:val="Ttulo2"/>
+    <w:uiPriority w:val="9"/>
+    <w:rsid w:val="007059DB"/>
+    <w:rPr>
+      <w:rFonts w:asciiTheme="majorHAnsi" w:eastAsiaTheme="majorEastAsia" w:hAnsiTheme="majorHAnsi" w:cstheme="majorBidi"/>
+      <w:color w:val="2E74B5" w:themeColor="accent1" w:themeShade="BF"/>
+      <w:sz w:val="26"/>
+      <w:szCs w:val="26"/>
+    </w:rPr>
+  </w:style>
+  <w:style w:type="paragraph" w:styleId="Ttulo">
+    <w:name w:val="Title"/>
+    <w:basedOn w:val="Normal"/>
+    <w:next w:val="Normal"/>
+    <w:link w:val="TtuloChar"/>
+    <w:uiPriority w:val="10"/>
+    <w:qFormat/>
+    <w:rsid w:val="007059DB"/>
+    <w:pPr>
+      <w:spacing w:after="0" w:line="240" w:lineRule="auto"/>
+      <w:contextualSpacing/>
+    </w:pPr>
+    <w:rPr>
+      <w:rFonts w:asciiTheme="majorHAnsi" w:eastAsiaTheme="majorEastAsia" w:hAnsiTheme="majorHAnsi" w:cstheme="majorBidi"/>
+      <w:spacing w:val="-10"/>
+      <w:kern w:val="28"/>
+      <w:sz w:val="56"/>
+      <w:szCs w:val="56"/>
+    </w:rPr>
+  </w:style>
+  <w:style w:type="character" w:customStyle="1" w:styleId="TtuloChar">
+    <w:name w:val="Título Char"/>
+    <w:basedOn w:val="Fontepargpadro"/>
+    <w:link w:val="Ttulo"/>
+    <w:uiPriority w:val="10"/>
+    <w:rsid w:val="007059DB"/>
+    <w:rPr>
+      <w:rFonts w:asciiTheme="majorHAnsi" w:eastAsiaTheme="majorEastAsia" w:hAnsiTheme="majorHAnsi" w:cstheme="majorBidi"/>
+      <w:spacing w:val="-10"/>
+      <w:kern w:val="28"/>
+      <w:sz w:val="56"/>
+      <w:szCs w:val="56"/>
     </w:rPr>
   </w:style>
 </w:styles>

</xml_diff>

<commit_message>
Arrumando as imagens do carrossel
</commit_message>
<xml_diff>
--- a/documentacao/toadopt.docx
+++ b/documentacao/toadopt.docx
@@ -784,16 +784,7 @@
           <w:sz w:val="24"/>
           <w:szCs w:val="24"/>
         </w:rPr>
-        <w:t>Lutar</w:t>
-      </w:r>
-      <w:r>
-        <w:rPr>
-          <w:rFonts w:ascii="Barlow" w:hAnsi="Barlow" w:cs="Arial"/>
-          <w:color w:val="000000" w:themeColor="text1"/>
-          <w:sz w:val="24"/>
-          <w:szCs w:val="24"/>
-        </w:rPr>
-        <w:t xml:space="preserve"> contra o abandono de animais domésticos</w:t>
+        <w:t>Lutar contra o abandono de animais domésticos</w:t>
       </w:r>
       <w:r>
         <w:rPr>
@@ -875,8 +866,6 @@
         </w:rPr>
         <w:t>hoje no Brasil</w:t>
       </w:r>
-      <w:bookmarkStart w:id="0" w:name="_GoBack"/>
-      <w:bookmarkEnd w:id="0"/>
     </w:p>
     <w:p>
       <w:pPr>
@@ -1268,6 +1257,47 @@
       </w:r>
     </w:p>
     <w:p>
+      <w:r>
+        <w:drawing>
+          <wp:inline distT="0" distB="0" distL="0" distR="0" wp14:anchorId="738030D5" wp14:editId="650B4ED0">
+            <wp:extent cx="5400040" cy="2597150"/>
+            <wp:effectExtent l="0" t="0" r="0" b="0"/>
+            <wp:docPr id="2" name="Imagem 2"/>
+            <wp:cNvGraphicFramePr>
+              <a:graphicFrameLocks xmlns:a="http://schemas.openxmlformats.org/drawingml/2006/main" noChangeAspect="1"/>
+            </wp:cNvGraphicFramePr>
+            <a:graphic xmlns:a="http://schemas.openxmlformats.org/drawingml/2006/main">
+              <a:graphicData uri="http://schemas.openxmlformats.org/drawingml/2006/picture">
+                <pic:pic xmlns:pic="http://schemas.openxmlformats.org/drawingml/2006/picture">
+                  <pic:nvPicPr>
+                    <pic:cNvPr id="1" name=""/>
+                    <pic:cNvPicPr/>
+                  </pic:nvPicPr>
+                  <pic:blipFill>
+                    <a:blip r:embed="rId8"/>
+                    <a:stretch>
+                      <a:fillRect/>
+                    </a:stretch>
+                  </pic:blipFill>
+                  <pic:spPr>
+                    <a:xfrm>
+                      <a:off x="0" y="0"/>
+                      <a:ext cx="5400040" cy="2597150"/>
+                    </a:xfrm>
+                    <a:prstGeom prst="rect">
+                      <a:avLst/>
+                    </a:prstGeom>
+                  </pic:spPr>
+                </pic:pic>
+              </a:graphicData>
+            </a:graphic>
+          </wp:inline>
+        </w:drawing>
+      </w:r>
+      <w:bookmarkStart w:id="0" w:name="_GoBack"/>
+      <w:bookmarkEnd w:id="0"/>
+    </w:p>
+    <w:p>
       <w:pPr>
         <w:rPr>
           <w:rFonts w:ascii="Barlow" w:hAnsi="Barlow" w:cs="Arial"/>
@@ -1335,9 +1365,12 @@
       <w:r>
         <w:rPr>
           <w:rFonts w:ascii="Barlow" w:hAnsi="Barlow" w:cs="Arial"/>
-          <w:sz w:val="24"/>
-          <w:szCs w:val="24"/>
-        </w:rPr>
+          <w:noProof/>
+          <w:sz w:val="24"/>
+          <w:szCs w:val="24"/>
+          <w:lang w:eastAsia="pt-BR"/>
+        </w:rPr>
+        <w:lastRenderedPageBreak/>
         <w:drawing>
           <wp:inline distT="0" distB="0" distL="0" distR="0" wp14:anchorId="5E6108DF" wp14:editId="739709CA">
             <wp:extent cx="5600700" cy="2616835"/>
@@ -1354,7 +1387,7 @@
                     <pic:cNvPicPr/>
                   </pic:nvPicPr>
                   <pic:blipFill>
-                    <a:blip r:embed="rId8"/>
+                    <a:blip r:embed="rId9"/>
                     <a:stretch>
                       <a:fillRect/>
                     </a:stretch>

</xml_diff>